<commit_message>
Actualización acta de iniciación
Agregación los objetivos y métricas del líder de desarrollo
</commit_message>
<xml_diff>
--- a/Materiales Del Curso Originales/DT_Ini_01_ActaIniciacion.docx
+++ b/Materiales Del Curso Originales/DT_Ini_01_ActaIniciacion.docx
@@ -12,8 +12,6 @@
           <w:szCs w:val="24"/>
         </w:rPr>
       </w:pPr>
-      <w:bookmarkStart w:id="0" w:name="_GoBack"/>
-      <w:bookmarkEnd w:id="0"/>
       <w:r>
         <w:rPr>
           <w:b/>
@@ -2418,21 +2416,21 @@
       <w:pPr>
         <w:pStyle w:val="Heading1"/>
       </w:pPr>
-      <w:bookmarkStart w:id="1" w:name="_Toc328401231"/>
+      <w:bookmarkStart w:id="0" w:name="_Toc328401231"/>
       <w:r>
         <w:t>Conformación del Equipo</w:t>
       </w:r>
+      <w:bookmarkEnd w:id="0"/>
+    </w:p>
+    <w:p>
+      <w:pPr>
+        <w:pStyle w:val="Heading2"/>
+      </w:pPr>
+      <w:bookmarkStart w:id="1" w:name="_Toc328401232"/>
+      <w:r>
+        <w:t>Integrantes</w:t>
+      </w:r>
       <w:bookmarkEnd w:id="1"/>
-    </w:p>
-    <w:p>
-      <w:pPr>
-        <w:pStyle w:val="Heading2"/>
-      </w:pPr>
-      <w:bookmarkStart w:id="2" w:name="_Toc328401232"/>
-      <w:r>
-        <w:t>Integrantes</w:t>
-      </w:r>
-      <w:bookmarkEnd w:id="2"/>
     </w:p>
     <w:tbl>
       <w:tblPr>
@@ -3142,11 +3140,11 @@
       <w:pPr>
         <w:pStyle w:val="Heading2"/>
       </w:pPr>
-      <w:bookmarkStart w:id="3" w:name="_Toc328401233"/>
+      <w:bookmarkStart w:id="2" w:name="_Toc328401233"/>
       <w:r>
         <w:t>Roles</w:t>
       </w:r>
-      <w:bookmarkEnd w:id="3"/>
+      <w:bookmarkEnd w:id="2"/>
     </w:p>
     <w:tbl>
       <w:tblPr>
@@ -3462,29 +3460,29 @@
       <w:pPr>
         <w:pStyle w:val="Heading2"/>
       </w:pPr>
-      <w:bookmarkStart w:id="4" w:name="_Toc328401234"/>
-      <w:bookmarkStart w:id="5" w:name="OLE_LINK1"/>
+      <w:bookmarkStart w:id="3" w:name="_Toc328401234"/>
+      <w:bookmarkStart w:id="4" w:name="OLE_LINK1"/>
       <w:r>
         <w:t>Reglas de funcionamiento del equipo y compromisos globales</w:t>
       </w:r>
+      <w:bookmarkEnd w:id="3"/>
+    </w:p>
+    <w:p>
+      <w:pPr>
+        <w:pStyle w:val="Heading3"/>
+        <w:rPr>
+          <w:lang w:val="es-MX"/>
+        </w:rPr>
+      </w:pPr>
+      <w:bookmarkStart w:id="5" w:name="_Toc328401235"/>
       <w:bookmarkEnd w:id="4"/>
-    </w:p>
-    <w:p>
-      <w:pPr>
-        <w:pStyle w:val="Heading3"/>
+      <w:r>
         <w:rPr>
           <w:lang w:val="es-MX"/>
         </w:rPr>
-      </w:pPr>
-      <w:bookmarkStart w:id="6" w:name="_Toc328401235"/>
+        <w:t>Reuniones</w:t>
+      </w:r>
       <w:bookmarkEnd w:id="5"/>
-      <w:r>
-        <w:rPr>
-          <w:lang w:val="es-MX"/>
-        </w:rPr>
-        <w:t>Reuniones</w:t>
-      </w:r>
-      <w:bookmarkEnd w:id="6"/>
     </w:p>
     <w:tbl>
       <w:tblPr>
@@ -4100,14 +4098,14 @@
           <w:lang w:val="es-MX"/>
         </w:rPr>
       </w:pPr>
-      <w:bookmarkStart w:id="7" w:name="_Toc328401236"/>
+      <w:bookmarkStart w:id="6" w:name="_Toc328401236"/>
       <w:r>
         <w:rPr>
           <w:lang w:val="es-MX"/>
         </w:rPr>
         <w:t>Medios de comunicación</w:t>
       </w:r>
-      <w:bookmarkEnd w:id="7"/>
+      <w:bookmarkEnd w:id="6"/>
     </w:p>
     <w:p>
       <w:pPr>
@@ -4179,7 +4177,7 @@
           <w:lang w:val="es-MX"/>
         </w:rPr>
       </w:pPr>
-      <w:bookmarkStart w:id="8" w:name="_Toc328401237"/>
+      <w:bookmarkStart w:id="7" w:name="_Toc328401237"/>
       <w:r>
         <w:rPr>
           <w:lang w:val="es-MX"/>
@@ -4187,6 +4185,66 @@
         <w:lastRenderedPageBreak/>
         <w:t>Ciclo de entregas</w:t>
       </w:r>
+      <w:bookmarkEnd w:id="7"/>
+    </w:p>
+    <w:p>
+      <w:pPr>
+        <w:rPr>
+          <w:lang w:val="es-MX"/>
+        </w:rPr>
+      </w:pPr>
+      <w:r>
+        <w:rPr>
+          <w:lang w:val="es-MX"/>
+        </w:rPr>
+        <w:t>El c</w:t>
+      </w:r>
+      <w:r>
+        <w:rPr>
+          <w:lang w:val="es-MX"/>
+        </w:rPr>
+        <w:t xml:space="preserve">iclo de entregas será </w:t>
+      </w:r>
+      <w:r>
+        <w:rPr>
+          <w:lang w:val="es-MX"/>
+        </w:rPr>
+        <w:t>semanal</w:t>
+      </w:r>
+      <w:r>
+        <w:rPr>
+          <w:lang w:val="es-MX"/>
+        </w:rPr>
+        <w:t>mente</w:t>
+      </w:r>
+      <w:r>
+        <w:rPr>
+          <w:lang w:val="es-MX"/>
+        </w:rPr>
+        <w:t xml:space="preserve"> </w:t>
+      </w:r>
+    </w:p>
+    <w:p>
+      <w:pPr>
+        <w:rPr>
+          <w:lang w:val="es-MX"/>
+        </w:rPr>
+      </w:pPr>
+    </w:p>
+    <w:p>
+      <w:pPr>
+        <w:pStyle w:val="Heading3"/>
+        <w:rPr>
+          <w:lang w:val="es-MX"/>
+        </w:rPr>
+      </w:pPr>
+      <w:bookmarkStart w:id="8" w:name="_Toc328401238"/>
+      <w:r>
+        <w:rPr>
+          <w:lang w:val="es-MX"/>
+        </w:rPr>
+        <w:t>Mecanismos de toma de decisiones</w:t>
+      </w:r>
       <w:bookmarkEnd w:id="8"/>
     </w:p>
     <w:p>
@@ -4199,96 +4257,42 @@
         <w:rPr>
           <w:lang w:val="es-MX"/>
         </w:rPr>
-        <w:t>El c</w:t>
+        <w:t>La toma de decisiones será democrática, en donde cada uno de los integrantes del grupo puedan expresar sus ideas sin importar el cargo en el que estén asignados y se elegirá la mejor propuesta que beneficie a todo el proyecto</w:t>
       </w:r>
       <w:r>
         <w:rPr>
           <w:lang w:val="es-MX"/>
         </w:rPr>
-        <w:t xml:space="preserve">iclo de entregas será </w:t>
+        <w:t>, y a su exitosa realización</w:t>
       </w:r>
       <w:r>
         <w:rPr>
           <w:lang w:val="es-MX"/>
         </w:rPr>
-        <w:t>semanal</w:t>
+        <w:t>.</w:t>
       </w:r>
       <w:r>
         <w:rPr>
           <w:lang w:val="es-MX"/>
         </w:rPr>
-        <w:t>mente</w:t>
-      </w:r>
-      <w:r>
+        <w:t xml:space="preserve"> </w:t>
+      </w:r>
+    </w:p>
+    <w:p>
+      <w:pPr>
         <w:rPr>
           <w:lang w:val="es-MX"/>
         </w:rPr>
-        <w:t xml:space="preserve"> </w:t>
-      </w:r>
-    </w:p>
-    <w:p>
-      <w:pPr>
-        <w:rPr>
-          <w:lang w:val="es-MX"/>
-        </w:rPr>
       </w:pPr>
     </w:p>
     <w:p>
       <w:pPr>
         <w:pStyle w:val="Heading3"/>
         <w:rPr>
-          <w:lang w:val="es-MX"/>
-        </w:rPr>
-      </w:pPr>
-      <w:bookmarkStart w:id="9" w:name="_Toc328401238"/>
-      <w:r>
-        <w:rPr>
-          <w:lang w:val="es-MX"/>
-        </w:rPr>
-        <w:t>Mecanismos de toma de decisiones</w:t>
-      </w:r>
-      <w:bookmarkEnd w:id="9"/>
-    </w:p>
-    <w:p>
-      <w:pPr>
-        <w:rPr>
-          <w:lang w:val="es-MX"/>
-        </w:rPr>
-      </w:pPr>
-      <w:r>
-        <w:rPr>
-          <w:lang w:val="es-MX"/>
-        </w:rPr>
-        <w:t>La toma de decisiones será democrática, en donde cada uno de los integrantes del grupo puedan expresar sus ideas sin importar el cargo en el que estén asignados y se elegirá la mejor propuesta que beneficie a todo el proyecto</w:t>
-      </w:r>
-      <w:r>
-        <w:rPr>
-          <w:lang w:val="es-MX"/>
-        </w:rPr>
-        <w:t>, y a su exitosa realización</w:t>
-      </w:r>
-      <w:r>
-        <w:rPr>
-          <w:lang w:val="es-MX"/>
-        </w:rPr>
-        <w:t xml:space="preserve"> </w:t>
-      </w:r>
-    </w:p>
-    <w:p>
-      <w:pPr>
-        <w:rPr>
-          <w:lang w:val="es-MX"/>
-        </w:rPr>
-      </w:pPr>
-    </w:p>
-    <w:p>
-      <w:pPr>
-        <w:pStyle w:val="Heading3"/>
-        <w:rPr>
           <w:rFonts w:cs="Arial"/>
         </w:rPr>
       </w:pPr>
-      <w:bookmarkStart w:id="10" w:name="_Toc328401239"/>
+      <w:bookmarkStart w:id="9" w:name="_Toc328401239"/>
       <w:r>
         <w:rPr>
           <w:lang w:val="es-MX"/>
@@ -4302,7 +4306,23 @@
         </w:rPr>
         <w:t>olución de conflictos</w:t>
       </w:r>
-      <w:bookmarkEnd w:id="10"/>
+      <w:bookmarkEnd w:id="9"/>
+    </w:p>
+    <w:p>
+      <w:pPr>
+        <w:jc w:val="both"/>
+        <w:rPr>
+          <w:rFonts w:cs="Arial"/>
+          <w:lang w:val="es-MX"/>
+        </w:rPr>
+      </w:pPr>
+      <w:r>
+        <w:rPr>
+          <w:rFonts w:cs="Arial"/>
+          <w:lang w:val="es-MX"/>
+        </w:rPr>
+        <w:t xml:space="preserve">Los conflictos que se puedan presentar con alguno de los miembros del equipo serán tratados con la mayor celeridad posible para que no afecte el buen desarrollo del proyecto, ni los intereses del grupo </w:t>
+      </w:r>
     </w:p>
     <w:p>
       <w:pPr>
@@ -4310,16 +4330,6 @@
         <w:jc w:val="both"/>
         <w:rPr>
           <w:rFonts w:cs="Arial"/>
-          <w:lang w:val="es-MX"/>
-        </w:rPr>
-      </w:pPr>
-    </w:p>
-    <w:p>
-      <w:pPr>
-        <w:ind w:left="360"/>
-        <w:jc w:val="both"/>
-        <w:rPr>
-          <w:rFonts w:cs="Arial"/>
         </w:rPr>
       </w:pPr>
     </w:p>
@@ -4331,7 +4341,7 @@
           <w:lang w:val="es-MX"/>
         </w:rPr>
       </w:pPr>
-      <w:bookmarkStart w:id="11" w:name="_Toc328401240"/>
+      <w:bookmarkStart w:id="10" w:name="_Toc328401240"/>
       <w:r>
         <w:rPr>
           <w:rFonts w:cs="Arial"/>
@@ -4339,17 +4349,17 @@
         </w:rPr>
         <w:t>Compromisos</w:t>
       </w:r>
+      <w:bookmarkEnd w:id="10"/>
+    </w:p>
+    <w:p>
+      <w:pPr>
+        <w:pStyle w:val="Heading2"/>
+      </w:pPr>
+      <w:bookmarkStart w:id="11" w:name="_Toc328401241"/>
+      <w:r>
+        <w:t>Disponibilidad de los participantes</w:t>
+      </w:r>
       <w:bookmarkEnd w:id="11"/>
-    </w:p>
-    <w:p>
-      <w:pPr>
-        <w:pStyle w:val="Heading2"/>
-      </w:pPr>
-      <w:bookmarkStart w:id="12" w:name="_Toc328401241"/>
-      <w:r>
-        <w:t>Disponibilidad de los participantes</w:t>
-      </w:r>
-      <w:bookmarkEnd w:id="12"/>
     </w:p>
     <w:tbl>
       <w:tblPr>
@@ -4747,6 +4757,9 @@
             <w:pPr>
               <w:jc w:val="both"/>
             </w:pPr>
+            <w:r>
+              <w:t xml:space="preserve">Lunes </w:t>
+            </w:r>
           </w:p>
           <w:p>
             <w:pPr>
@@ -4769,8 +4782,21 @@
               <w:jc w:val="both"/>
             </w:pPr>
             <w:r>
+              <w:t>Jueves</w:t>
+            </w:r>
+          </w:p>
+          <w:p>
+            <w:pPr>
+              <w:jc w:val="both"/>
+            </w:pPr>
+            <w:r>
               <w:t>Viernes</w:t>
             </w:r>
+          </w:p>
+          <w:p>
+            <w:pPr>
+              <w:jc w:val="both"/>
+            </w:pPr>
           </w:p>
         </w:tc>
         <w:tc>
@@ -4787,6 +4813,9 @@
             <w:pPr>
               <w:jc w:val="center"/>
             </w:pPr>
+            <w:r>
+              <w:t>10 – 12 m</w:t>
+            </w:r>
           </w:p>
           <w:p>
             <w:pPr>
@@ -4801,7 +4830,10 @@
               <w:jc w:val="center"/>
             </w:pPr>
             <w:r>
-              <w:t>3 – 4 pm</w:t>
+              <w:t>12 – 2</w:t>
+            </w:r>
+            <w:r>
+              <w:t xml:space="preserve"> pm</w:t>
             </w:r>
           </w:p>
           <w:p>
@@ -4809,7 +4841,21 @@
               <w:jc w:val="center"/>
             </w:pPr>
             <w:r>
-              <w:t>4 – 6 pm</w:t>
+              <w:t>10 – 12 m</w:t>
+            </w:r>
+          </w:p>
+          <w:p>
+            <w:pPr>
+              <w:jc w:val="center"/>
+            </w:pPr>
+            <w:r>
+              <w:t>4 – 5</w:t>
+            </w:r>
+            <w:r>
+              <w:t xml:space="preserve"> pm</w:t>
+            </w:r>
+            <w:r>
+              <w:t xml:space="preserve"> </w:t>
             </w:r>
           </w:p>
         </w:tc>
@@ -4829,7 +4875,10 @@
               <w:jc w:val="center"/>
             </w:pPr>
             <w:r>
-              <w:t>6 horas</w:t>
+              <w:t>10</w:t>
+            </w:r>
+            <w:r>
+              <w:t xml:space="preserve"> horas</w:t>
             </w:r>
           </w:p>
         </w:tc>
@@ -4985,21 +5034,21 @@
       <w:pPr>
         <w:pStyle w:val="Heading1"/>
       </w:pPr>
-      <w:bookmarkStart w:id="13" w:name="_Toc328401242"/>
+      <w:bookmarkStart w:id="12" w:name="_Toc328401242"/>
       <w:r>
         <w:t>Objetivos</w:t>
       </w:r>
+      <w:bookmarkEnd w:id="12"/>
+    </w:p>
+    <w:p>
+      <w:pPr>
+        <w:pStyle w:val="Heading2"/>
+      </w:pPr>
+      <w:bookmarkStart w:id="13" w:name="_Toc328401243"/>
+      <w:r>
+        <w:t>Objetivos del equipo</w:t>
+      </w:r>
       <w:bookmarkEnd w:id="13"/>
-    </w:p>
-    <w:p>
-      <w:pPr>
-        <w:pStyle w:val="Heading2"/>
-      </w:pPr>
-      <w:bookmarkStart w:id="14" w:name="_Toc328401243"/>
-      <w:r>
-        <w:t>Objetivos del equipo</w:t>
-      </w:r>
-      <w:bookmarkEnd w:id="14"/>
     </w:p>
     <w:p>
       <w:pPr>
@@ -5086,11 +5135,11 @@
       <w:pPr>
         <w:pStyle w:val="Heading2"/>
       </w:pPr>
-      <w:bookmarkStart w:id="15" w:name="_Toc328401244"/>
+      <w:bookmarkStart w:id="14" w:name="_Toc328401244"/>
       <w:r>
         <w:t>Objetivos de los miembros del equipo</w:t>
       </w:r>
-      <w:bookmarkEnd w:id="15"/>
+      <w:bookmarkEnd w:id="14"/>
     </w:p>
     <w:p/>
     <w:p>
@@ -5099,6 +5148,9 @@
       </w:pPr>
       <w:r>
         <w:t>Objetivo:</w:t>
+      </w:r>
+      <w:r>
+        <w:t xml:space="preserve"> Ser un miembro cooperativo y de ayuda para el equipo</w:t>
       </w:r>
     </w:p>
     <w:p>
@@ -5121,17 +5173,36 @@
         <w:rPr>
           <w:rFonts w:cs="Arial"/>
         </w:rPr>
-        <w:t xml:space="preserve">Métrica </w:t>
+        <w:t>Métrica: Dar al quipo un espíritu colaborativo y de ayuda en todo momento para la realización del proyecto</w:t>
       </w:r>
     </w:p>
     <w:p>
       <w:pPr>
         <w:jc w:val="both"/>
-        <w:rPr>
-          <w:rFonts w:cs="Arial"/>
-        </w:rPr>
-      </w:pPr>
-    </w:p>
+      </w:pPr>
+    </w:p>
+    <w:p>
+      <w:pPr>
+        <w:pStyle w:val="Heading2"/>
+      </w:pPr>
+      <w:bookmarkStart w:id="15" w:name="_Toc328401245"/>
+      <w:r>
+        <w:t>Objetivos de los roles</w:t>
+      </w:r>
+      <w:bookmarkEnd w:id="15"/>
+    </w:p>
+    <w:p>
+      <w:pPr>
+        <w:pStyle w:val="Heading3"/>
+        <w:jc w:val="both"/>
+      </w:pPr>
+      <w:bookmarkStart w:id="16" w:name="_Toc328401246"/>
+      <w:r>
+        <w:t>Líder</w:t>
+      </w:r>
+      <w:bookmarkEnd w:id="16"/>
+    </w:p>
+    <w:p/>
     <w:p>
       <w:pPr>
         <w:jc w:val="both"/>
@@ -5170,28 +5241,6 @@
     </w:p>
     <w:p>
       <w:pPr>
-        <w:pStyle w:val="Heading2"/>
-      </w:pPr>
-      <w:bookmarkStart w:id="16" w:name="_Toc328401245"/>
-      <w:r>
-        <w:t>Objetivos de los roles</w:t>
-      </w:r>
-      <w:bookmarkEnd w:id="16"/>
-    </w:p>
-    <w:p>
-      <w:pPr>
-        <w:pStyle w:val="Heading3"/>
-        <w:jc w:val="both"/>
-      </w:pPr>
-      <w:bookmarkStart w:id="17" w:name="_Toc328401246"/>
-      <w:r>
-        <w:t>Líder</w:t>
-      </w:r>
-      <w:bookmarkEnd w:id="17"/>
-    </w:p>
-    <w:p/>
-    <w:p>
-      <w:pPr>
         <w:jc w:val="both"/>
       </w:pPr>
       <w:r>
@@ -5223,8 +5272,22 @@
     </w:p>
     <w:p>
       <w:pPr>
+        <w:ind w:left="360"/>
         <w:jc w:val="both"/>
       </w:pPr>
+    </w:p>
+    <w:p/>
+    <w:p>
+      <w:pPr>
+        <w:pStyle w:val="Heading3"/>
+        <w:jc w:val="both"/>
+      </w:pPr>
+      <w:bookmarkStart w:id="17" w:name="_Toc328401247"/>
+      <w:r>
+        <w:lastRenderedPageBreak/>
+        <w:t>Líder de planeación</w:t>
+      </w:r>
+      <w:bookmarkEnd w:id="17"/>
     </w:p>
     <w:p>
       <w:pPr>
@@ -5259,22 +5322,8 @@
     </w:p>
     <w:p>
       <w:pPr>
-        <w:ind w:left="360"/>
         <w:jc w:val="both"/>
       </w:pPr>
-    </w:p>
-    <w:p/>
-    <w:p>
-      <w:pPr>
-        <w:pStyle w:val="Heading3"/>
-        <w:jc w:val="both"/>
-      </w:pPr>
-      <w:bookmarkStart w:id="18" w:name="_Toc328401247"/>
-      <w:r>
-        <w:lastRenderedPageBreak/>
-        <w:t>Líder de planeación</w:t>
-      </w:r>
-      <w:bookmarkEnd w:id="18"/>
     </w:p>
     <w:p>
       <w:pPr>
@@ -5309,8 +5358,21 @@
     </w:p>
     <w:p>
       <w:pPr>
+        <w:ind w:left="360"/>
         <w:jc w:val="both"/>
       </w:pPr>
+    </w:p>
+    <w:p/>
+    <w:p>
+      <w:pPr>
+        <w:pStyle w:val="Heading3"/>
+        <w:jc w:val="both"/>
+      </w:pPr>
+      <w:bookmarkStart w:id="18" w:name="_Toc328401248"/>
+      <w:r>
+        <w:t>Líder de procesos/calidad</w:t>
+      </w:r>
+      <w:bookmarkEnd w:id="18"/>
     </w:p>
     <w:p>
       <w:pPr>
@@ -5345,21 +5407,8 @@
     </w:p>
     <w:p>
       <w:pPr>
-        <w:ind w:left="360"/>
         <w:jc w:val="both"/>
       </w:pPr>
-    </w:p>
-    <w:p/>
-    <w:p>
-      <w:pPr>
-        <w:pStyle w:val="Heading3"/>
-        <w:jc w:val="both"/>
-      </w:pPr>
-      <w:bookmarkStart w:id="19" w:name="_Toc328401248"/>
-      <w:r>
-        <w:t>Líder de procesos/calidad</w:t>
-      </w:r>
-      <w:bookmarkEnd w:id="19"/>
     </w:p>
     <w:p>
       <w:pPr>
@@ -5394,8 +5443,19 @@
     </w:p>
     <w:p>
       <w:pPr>
+        <w:ind w:left="360"/>
         <w:jc w:val="both"/>
       </w:pPr>
+    </w:p>
+    <w:p>
+      <w:pPr>
+        <w:pStyle w:val="Heading3"/>
+      </w:pPr>
+      <w:bookmarkStart w:id="19" w:name="_Toc328401249"/>
+      <w:r>
+        <w:t>Líder de desarrollo</w:t>
+      </w:r>
+      <w:bookmarkEnd w:id="19"/>
     </w:p>
     <w:p>
       <w:pPr>
@@ -5430,19 +5490,8 @@
     </w:p>
     <w:p>
       <w:pPr>
-        <w:ind w:left="360"/>
         <w:jc w:val="both"/>
       </w:pPr>
-    </w:p>
-    <w:p>
-      <w:pPr>
-        <w:pStyle w:val="Heading3"/>
-      </w:pPr>
-      <w:bookmarkStart w:id="20" w:name="_Toc328401249"/>
-      <w:r>
-        <w:t>Líder de desarrollo</w:t>
-      </w:r>
-      <w:bookmarkEnd w:id="20"/>
     </w:p>
     <w:p>
       <w:pPr>
@@ -5477,15 +5526,35 @@
     </w:p>
     <w:p>
       <w:pPr>
+        <w:ind w:left="360"/>
         <w:jc w:val="both"/>
       </w:pPr>
     </w:p>
     <w:p>
       <w:pPr>
+        <w:pStyle w:val="Heading3"/>
+      </w:pPr>
+      <w:bookmarkStart w:id="20" w:name="_Toc328401250"/>
+      <w:r>
+        <w:t>Líder de soporte</w:t>
+      </w:r>
+      <w:bookmarkEnd w:id="20"/>
+    </w:p>
+    <w:p>
+      <w:pPr>
         <w:jc w:val="both"/>
       </w:pPr>
       <w:r>
         <w:t>Objetivo:</w:t>
+      </w:r>
+      <w:r>
+        <w:t xml:space="preserve"> </w:t>
+      </w:r>
+      <w:r>
+        <w:t>El equipo tiene herramientas y métodos adecuados para apoyar su trabajo</w:t>
+      </w:r>
+      <w:r>
+        <w:t>.</w:t>
       </w:r>
     </w:p>
     <w:p>
@@ -5508,7 +5577,27 @@
         <w:rPr>
           <w:rFonts w:cs="Arial"/>
         </w:rPr>
-        <w:t xml:space="preserve">Métrica </w:t>
+        <w:t xml:space="preserve">Métrica: </w:t>
+      </w:r>
+      <w:r>
+        <w:rPr>
+          <w:rFonts w:cs="Arial"/>
+        </w:rPr>
+        <w:t xml:space="preserve">El equipo tiene un sistema de control de versiones, un sistema de corrección de errores, un sistema de manejo de configuraciones, un entorno integrado de desarrollo y el apoyo del material del libro </w:t>
+      </w:r>
+      <w:proofErr w:type="spellStart"/>
+      <w:r>
+        <w:rPr>
+          <w:rFonts w:cs="Arial"/>
+        </w:rPr>
+        <w:t>TSPi</w:t>
+      </w:r>
+      <w:proofErr w:type="spellEnd"/>
+      <w:r>
+        <w:rPr>
+          <w:rFonts w:cs="Arial"/>
+        </w:rPr>
+        <w:t>.</w:t>
       </w:r>
     </w:p>
     <w:p>
@@ -5516,35 +5605,6 @@
         <w:ind w:left="360"/>
         <w:jc w:val="both"/>
       </w:pPr>
-    </w:p>
-    <w:p>
-      <w:pPr>
-        <w:pStyle w:val="Heading3"/>
-      </w:pPr>
-      <w:bookmarkStart w:id="21" w:name="_Toc328401250"/>
-      <w:r>
-        <w:t>Líder de soporte</w:t>
-      </w:r>
-      <w:bookmarkEnd w:id="21"/>
-    </w:p>
-    <w:p>
-      <w:pPr>
-        <w:jc w:val="both"/>
-      </w:pPr>
-      <w:r>
-        <w:t>Objetivo:</w:t>
-      </w:r>
-      <w:r>
-        <w:t xml:space="preserve"> Ser un miembro colaborativo y de gran ayuda para el equipo</w:t>
-      </w:r>
-    </w:p>
-    <w:p>
-      <w:pPr>
-        <w:jc w:val="both"/>
-      </w:pPr>
-      <w:r>
-        <w:t xml:space="preserve"> </w:t>
-      </w:r>
     </w:p>
     <w:p>
       <w:pPr>
@@ -5558,11 +5618,24 @@
         <w:rPr>
           <w:rFonts w:cs="Arial"/>
         </w:rPr>
-        <w:t xml:space="preserve">Métrica </w:t>
-      </w:r>
-    </w:p>
-    <w:p>
-      <w:pPr>
+        <w:t xml:space="preserve">Métrica: </w:t>
+      </w:r>
+      <w:r>
+        <w:rPr>
+          <w:rFonts w:cs="Arial"/>
+        </w:rPr>
+        <w:t>El equipo utilizó efectivamente las herramientas dadas.</w:t>
+      </w:r>
+      <w:r>
+        <w:rPr>
+          <w:rFonts w:cs="Arial"/>
+        </w:rPr>
+        <w:t xml:space="preserve"> </w:t>
+      </w:r>
+    </w:p>
+    <w:p>
+      <w:pPr>
+        <w:ind w:left="360"/>
         <w:jc w:val="both"/>
       </w:pPr>
     </w:p>
@@ -5570,11 +5643,19 @@
       <w:pPr>
         <w:jc w:val="both"/>
       </w:pPr>
+    </w:p>
+    <w:p>
+      <w:pPr>
+        <w:jc w:val="both"/>
+      </w:pPr>
       <w:r>
         <w:t>Objetivo:</w:t>
       </w:r>
       <w:r>
-        <w:t xml:space="preserve"> Desarrollar productos de calidad en un tiempo razonable y con un presupuesto dado</w:t>
+        <w:t xml:space="preserve"> </w:t>
+      </w:r>
+      <w:r>
+        <w:t>No se realizarán cambios desautorizados en los productos del proyecto</w:t>
       </w:r>
     </w:p>
     <w:p>
@@ -5597,7 +5678,22 @@
         <w:rPr>
           <w:rFonts w:cs="Arial"/>
         </w:rPr>
-        <w:t xml:space="preserve">Métrica </w:t>
+        <w:t>Métrica: Todos los elementos del producto final fueron configurados controladamente</w:t>
+      </w:r>
+    </w:p>
+    <w:p>
+      <w:pPr>
+        <w:numPr>
+          <w:ilvl w:val="0"/>
+          <w:numId w:val="5"/>
+        </w:numPr>
+        <w:jc w:val="both"/>
+      </w:pPr>
+      <w:r>
+        <w:rPr>
+          <w:rFonts w:cs="Arial"/>
+        </w:rPr>
+        <w:t xml:space="preserve">Métrica: Cuando los cambios en el código fuente fueron realizados, estos estuvieron reflejados en la documentación del documento del diseño. </w:t>
       </w:r>
     </w:p>
     <w:p>
@@ -5606,6 +5702,106 @@
         <w:jc w:val="both"/>
       </w:pPr>
     </w:p>
+    <w:p>
+      <w:pPr>
+        <w:jc w:val="both"/>
+      </w:pPr>
+      <w:r>
+        <w:t xml:space="preserve">Objetivo: </w:t>
+      </w:r>
+      <w:r>
+        <w:t>Todos los riesgos y errores del equipo fueron grabados en el Log de errores (ITL) y reportados cada semana</w:t>
+      </w:r>
+      <w:r>
+        <w:t>.</w:t>
+      </w:r>
+    </w:p>
+    <w:p>
+      <w:pPr>
+        <w:jc w:val="both"/>
+      </w:pPr>
+      <w:r>
+        <w:t xml:space="preserve"> </w:t>
+      </w:r>
+    </w:p>
+    <w:p>
+      <w:pPr>
+        <w:numPr>
+          <w:ilvl w:val="0"/>
+          <w:numId w:val="5"/>
+        </w:numPr>
+        <w:jc w:val="both"/>
+      </w:pPr>
+      <w:r>
+        <w:rPr>
+          <w:rFonts w:cs="Arial"/>
+        </w:rPr>
+        <w:t xml:space="preserve">Métrica: </w:t>
+      </w:r>
+      <w:r>
+        <w:rPr>
+          <w:rFonts w:cs="Arial"/>
+        </w:rPr>
+        <w:t>El porcentaje de los riesgos y sus problemas fueron grabados y reportados en el sistema de reporte de errores.</w:t>
+      </w:r>
+    </w:p>
+    <w:p>
+      <w:pPr>
+        <w:ind w:left="360"/>
+        <w:jc w:val="both"/>
+      </w:pPr>
+    </w:p>
+    <w:p>
+      <w:pPr>
+        <w:jc w:val="both"/>
+      </w:pPr>
+      <w:r>
+        <w:t>Objetivo: El equipo</w:t>
+      </w:r>
+      <w:r>
+        <w:t xml:space="preserve"> cumple sus objetivos para el ciclo de desarrollo</w:t>
+      </w:r>
+      <w:r>
+        <w:t>.</w:t>
+      </w:r>
+    </w:p>
+    <w:p>
+      <w:pPr>
+        <w:jc w:val="both"/>
+      </w:pPr>
+      <w:r>
+        <w:t xml:space="preserve"> </w:t>
+      </w:r>
+    </w:p>
+    <w:p>
+      <w:pPr>
+        <w:numPr>
+          <w:ilvl w:val="0"/>
+          <w:numId w:val="5"/>
+        </w:numPr>
+        <w:jc w:val="both"/>
+      </w:pPr>
+      <w:r>
+        <w:rPr>
+          <w:rFonts w:cs="Arial"/>
+        </w:rPr>
+        <w:t xml:space="preserve">Métrica: El equipo tiene </w:t>
+      </w:r>
+      <w:r>
+        <w:rPr>
+          <w:rFonts w:cs="Arial"/>
+        </w:rPr>
+        <w:t>una lista de partes reutilizables</w:t>
+      </w:r>
+      <w:r>
+        <w:rPr>
+          <w:rFonts w:cs="Arial"/>
+        </w:rPr>
+        <w:t>.</w:t>
+      </w:r>
+      <w:bookmarkStart w:id="21" w:name="_GoBack"/>
+      <w:bookmarkEnd w:id="21"/>
+    </w:p>
     <w:p/>
     <w:p>
       <w:pPr>
@@ -5613,7 +5809,6 @@
       </w:pPr>
       <w:bookmarkStart w:id="22" w:name="_Toc328401251"/>
       <w:r>
-        <w:lastRenderedPageBreak/>
         <w:t>Definición general del proyecto</w:t>
       </w:r>
       <w:bookmarkEnd w:id="22"/>
@@ -5736,7 +5931,6 @@
         </w:rPr>
         <w:t xml:space="preserve">) días del mes de </w:t>
       </w:r>
-      <w:proofErr w:type="gramStart"/>
       <w:r>
         <w:rPr>
           <w:rFonts w:cs="Arial"/>
@@ -5745,7 +5939,6 @@
         </w:rPr>
         <w:t>Junio</w:t>
       </w:r>
-      <w:proofErr w:type="gramEnd"/>
       <w:r>
         <w:rPr>
           <w:rFonts w:cs="Arial"/>

</xml_diff>